<commit_message>
Update date in requirements
</commit_message>
<xml_diff>
--- a/reports/D04/Student #2/02 - Requirements - Student #2.docx
+++ b/reports/D04/Student #2/02 - Requirements - Student #2.docx
@@ -528,7 +528,19 @@
                   <w:rPr>
                     <w:rFonts w:asciiTheme="majorHAnsi" w:hAnsiTheme="majorHAnsi" w:cstheme="majorHAnsi"/>
                   </w:rPr>
-                  <w:t xml:space="preserve">  </w:t>
+                  <w:t xml:space="preserve"> </w:t>
+                </w:r>
+                <w:r>
+                  <w:rPr>
+                    <w:rFonts w:asciiTheme="majorHAnsi" w:hAnsiTheme="majorHAnsi" w:cstheme="majorHAnsi"/>
+                  </w:rPr>
+                  <w:t>(Group) – All roles in individual tasks</w:t>
+                </w:r>
+                <w:r>
+                  <w:rPr>
+                    <w:rFonts w:asciiTheme="majorHAnsi" w:hAnsiTheme="majorHAnsi" w:cstheme="majorHAnsi"/>
+                  </w:rPr>
+                  <w:t xml:space="preserve"> </w:t>
                 </w:r>
               </w:sdtContent>
             </w:sdt>
@@ -617,13 +629,25 @@
                   <w:rPr>
                     <w:rFonts w:asciiTheme="majorHAnsi" w:hAnsiTheme="majorHAnsi" w:cstheme="majorHAnsi"/>
                   </w:rPr>
-                  <w:t xml:space="preserve">February </w:t>
+                  <w:t>May</w:t>
                 </w:r>
                 <w:r>
                   <w:rPr>
                     <w:rFonts w:asciiTheme="majorHAnsi" w:hAnsiTheme="majorHAnsi" w:cstheme="majorHAnsi"/>
                   </w:rPr>
-                  <w:t>20</w:t>
+                  <w:t xml:space="preserve"> </w:t>
+                </w:r>
+                <w:r>
+                  <w:rPr>
+                    <w:rFonts w:asciiTheme="majorHAnsi" w:hAnsiTheme="majorHAnsi" w:cstheme="majorHAnsi"/>
+                  </w:rPr>
+                  <w:t>2</w:t>
+                </w:r>
+                <w:r>
+                  <w:rPr>
+                    <w:rFonts w:asciiTheme="majorHAnsi" w:hAnsiTheme="majorHAnsi" w:cstheme="majorHAnsi"/>
+                  </w:rPr>
+                  <w:t>6</w:t>
                 </w:r>
                 <w:r>
                   <w:rPr>
@@ -9796,11 +9820,13 @@
     <w:rsid w:val="00036480"/>
     <w:rsid w:val="00061CE8"/>
     <w:rsid w:val="000656B8"/>
+    <w:rsid w:val="00066D15"/>
     <w:rsid w:val="000B4661"/>
     <w:rsid w:val="0010552B"/>
     <w:rsid w:val="001221F0"/>
     <w:rsid w:val="001942D6"/>
     <w:rsid w:val="001E4682"/>
+    <w:rsid w:val="00261CC1"/>
     <w:rsid w:val="00294CA8"/>
     <w:rsid w:val="002955BA"/>
     <w:rsid w:val="002B01EF"/>

</xml_diff>